<commit_message>
Update AJB template change footer font
</commit_message>
<xml_diff>
--- a/ms/american-journal-of-botany.docx
+++ b/ms/american-journal-of-botany.docx
@@ -306,6 +306,7 @@
         <w:separator/>
       </w:r>
     </w:p>
+    <w:p/>
   </w:endnote>
   <w:endnote w:type="continuationSeparator" w:id="0">
     <w:p>
@@ -316,6 +317,7 @@
         <w:continuationSeparator/>
       </w:r>
     </w:p>
+    <w:p/>
   </w:endnote>
 </w:endnotes>
 </file>
@@ -359,6 +361,7 @@
       <w:fldChar w:fldCharType="end"/>
     </w:r>
   </w:p>
+  <w:p/>
 </w:ftr>
 </file>
 
@@ -370,6 +373,7 @@
         <w:separator/>
       </w:r>
     </w:p>
+    <w:p/>
   </w:footnote>
   <w:footnote w:type="continuationSeparator" w:id="0">
     <w:p>
@@ -377,6 +381,7 @@
         <w:continuationSeparator/>
       </w:r>
     </w:p>
+    <w:p/>
   </w:footnote>
   <w:footnote w:id="1">
     <w:p>
@@ -402,7 +407,7 @@
   <w:abstractNum w:abstractNumId="0" w15:restartNumberingAfterBreak="0">
     <w:nsid w:val="FFFFFF80"/>
     <w:multiLevelType w:val="singleLevel"/>
-    <w:tmpl w:val="7A94191C"/>
+    <w:tmpl w:val="D64A5242"/>
     <w:lvl w:ilvl="0">
       <w:start w:val="1"/>
       <w:numFmt w:val="bullet"/>
@@ -422,7 +427,7 @@
   <w:abstractNum w:abstractNumId="1" w15:restartNumberingAfterBreak="0">
     <w:nsid w:val="FFFFFF81"/>
     <w:multiLevelType w:val="singleLevel"/>
-    <w:tmpl w:val="A740AFF8"/>
+    <w:tmpl w:val="1180A1C4"/>
     <w:lvl w:ilvl="0">
       <w:start w:val="1"/>
       <w:numFmt w:val="bullet"/>
@@ -1405,7 +1410,7 @@
     <w:name w:val="footer"/>
     <w:basedOn w:val="Normal"/>
     <w:link w:val="FooterChar"/>
-    <w:rsid w:val="00B97618"/>
+    <w:rsid w:val="00444409"/>
     <w:pPr>
       <w:tabs>
         <w:tab w:val="center" w:pos="4419"/>
@@ -1413,17 +1418,64 @@
       </w:tabs>
       <w:snapToGrid w:val="0"/>
     </w:pPr>
+    <w:rPr>
+      <w:rFonts w:ascii="Times New Roman" w:cs="Times New Roman (Body CS)"/>
+    </w:rPr>
   </w:style>
   <w:style w:type="character" w:customStyle="1" w:styleId="FooterChar">
     <w:name w:val="Footer Char"/>
     <w:basedOn w:val="DefaultParagraphFont"/>
     <w:link w:val="Footer"/>
-    <w:rsid w:val="00B97618"/>
+    <w:rsid w:val="00444409"/>
+    <w:rPr>
+      <w:rFonts w:ascii="Times New Roman" w:cs="Times New Roman (Body CS)"/>
+    </w:rPr>
   </w:style>
   <w:style w:type="character" w:styleId="PageNumber">
     <w:name w:val="page number"/>
     <w:basedOn w:val="DefaultParagraphFont"/>
     <w:rsid w:val="00B97618"/>
+  </w:style>
+  <w:style w:type="paragraph" w:styleId="BodyTextIndent">
+    <w:name w:val="Body Text Indent"/>
+    <w:basedOn w:val="Normal"/>
+    <w:link w:val="BodyTextIndentChar"/>
+    <w:semiHidden/>
+    <w:unhideWhenUsed/>
+    <w:rsid w:val="00B14844"/>
+    <w:pPr>
+      <w:spacing w:after="120"/>
+      <w:ind w:left="283"/>
+    </w:pPr>
+  </w:style>
+  <w:style w:type="character" w:customStyle="1" w:styleId="BodyTextIndentChar">
+    <w:name w:val="Body Text Indent Char"/>
+    <w:basedOn w:val="DefaultParagraphFont"/>
+    <w:link w:val="BodyTextIndent"/>
+    <w:semiHidden/>
+    <w:rsid w:val="00B14844"/>
+  </w:style>
+  <w:style w:type="paragraph" w:styleId="BodyTextFirstIndent2">
+    <w:name w:val="Body Text First Indent 2"/>
+    <w:basedOn w:val="BodyTextIndent"/>
+    <w:link w:val="BodyTextFirstIndent2Char"/>
+    <w:rsid w:val="00B14844"/>
+    <w:pPr>
+      <w:spacing w:after="200"/>
+      <w:ind w:left="360" w:firstLine="360"/>
+    </w:pPr>
+    <w:rPr>
+      <w:rFonts w:ascii="Times New Roman" w:cs="Times New Roman (Body CS)"/>
+    </w:rPr>
+  </w:style>
+  <w:style w:type="character" w:customStyle="1" w:styleId="BodyTextFirstIndent2Char">
+    <w:name w:val="Body Text First Indent 2 Char"/>
+    <w:basedOn w:val="BodyTextIndentChar"/>
+    <w:link w:val="BodyTextFirstIndent2"/>
+    <w:rsid w:val="00B14844"/>
+    <w:rPr>
+      <w:rFonts w:ascii="Times New Roman" w:cs="Times New Roman (Body CS)"/>
+    </w:rPr>
   </w:style>
 </w:styles>
 </file>

</xml_diff>

<commit_message>
Change headers to 12 pt font for AJB docx
</commit_message>
<xml_diff>
--- a/ms/american-journal-of-botany.docx
+++ b/ms/american-journal-of-botany.docx
@@ -1,6 +1,6 @@
 
 <file path=word/document.xml><?xml version="1.0" encoding="utf-8"?>
-<w:document xmlns:wpc="http://schemas.microsoft.com/office/word/2010/wordprocessingCanvas" xmlns:cx="http://schemas.microsoft.com/office/drawing/2014/chartex" xmlns:cx1="http://schemas.microsoft.com/office/drawing/2015/9/8/chartex" xmlns:cx2="http://schemas.microsoft.com/office/drawing/2015/10/21/chartex" xmlns:cx3="http://schemas.microsoft.com/office/drawing/2016/5/9/chartex" xmlns:cx4="http://schemas.microsoft.com/office/drawing/2016/5/10/chartex" xmlns:cx5="http://schemas.microsoft.com/office/drawing/2016/5/11/chartex" xmlns:cx6="http://schemas.microsoft.com/office/drawing/2016/5/12/chartex" xmlns:cx7="http://schemas.microsoft.com/office/drawing/2016/5/13/chartex" xmlns:cx8="http://schemas.microsoft.com/office/drawing/2016/5/14/chartex" xmlns:mc="http://schemas.openxmlformats.org/markup-compatibility/2006" xmlns:aink="http://schemas.microsoft.com/office/drawing/2016/ink" xmlns:am3d="http://schemas.microsoft.com/office/drawing/2017/model3d" xmlns:o="urn:schemas-microsoft-com:office:office" xmlns:r="http://schemas.openxmlformats.org/officeDocument/2006/relationships" xmlns:m="http://schemas.openxmlformats.org/officeDocument/2006/math" xmlns:v="urn:schemas-microsoft-com:vml" xmlns:wp14="http://schemas.microsoft.com/office/word/2010/wordprocessingDrawing" xmlns:wp="http://schemas.openxmlformats.org/drawingml/2006/wordprocessingDrawing" xmlns:w10="urn:schemas-microsoft-com:office:word" xmlns:w="http://schemas.openxmlformats.org/wordprocessingml/2006/main" xmlns:w14="http://schemas.microsoft.com/office/word/2010/wordml" xmlns:w15="http://schemas.microsoft.com/office/word/2012/wordml" xmlns:w16cex="http://schemas.microsoft.com/office/word/2018/wordml/cex" xmlns:w16cid="http://schemas.microsoft.com/office/word/2016/wordml/cid" xmlns:w16="http://schemas.microsoft.com/office/word/2018/wordml" xmlns:w16sdtdh="http://schemas.microsoft.com/office/word/2020/wordml/sdtdatahash" xmlns:w16se="http://schemas.microsoft.com/office/word/2015/wordml/symex" xmlns:wpg="http://schemas.microsoft.com/office/word/2010/wordprocessingGroup" xmlns:wpi="http://schemas.microsoft.com/office/word/2010/wordprocessingInk" xmlns:wne="http://schemas.microsoft.com/office/word/2006/wordml" xmlns:wps="http://schemas.microsoft.com/office/word/2010/wordprocessingShape" mc:Ignorable="w14 w15 w16se w16cid w16 w16cex w16sdtdh wp14">
+<w:document xmlns:wpc="http://schemas.microsoft.com/office/word/2010/wordprocessingCanvas" xmlns:cx="http://schemas.microsoft.com/office/drawing/2014/chartex" xmlns:cx1="http://schemas.microsoft.com/office/drawing/2015/9/8/chartex" xmlns:cx2="http://schemas.microsoft.com/office/drawing/2015/10/21/chartex" xmlns:cx3="http://schemas.microsoft.com/office/drawing/2016/5/9/chartex" xmlns:cx4="http://schemas.microsoft.com/office/drawing/2016/5/10/chartex" xmlns:cx5="http://schemas.microsoft.com/office/drawing/2016/5/11/chartex" xmlns:cx6="http://schemas.microsoft.com/office/drawing/2016/5/12/chartex" xmlns:cx7="http://schemas.microsoft.com/office/drawing/2016/5/13/chartex" xmlns:cx8="http://schemas.microsoft.com/office/drawing/2016/5/14/chartex" xmlns:mc="http://schemas.openxmlformats.org/markup-compatibility/2006" xmlns:aink="http://schemas.microsoft.com/office/drawing/2016/ink" xmlns:am3d="http://schemas.microsoft.com/office/drawing/2017/model3d" xmlns:o="urn:schemas-microsoft-com:office:office" xmlns:oel="http://schemas.microsoft.com/office/2019/extlst" xmlns:r="http://schemas.openxmlformats.org/officeDocument/2006/relationships" xmlns:m="http://schemas.openxmlformats.org/officeDocument/2006/math" xmlns:v="urn:schemas-microsoft-com:vml" xmlns:wp14="http://schemas.microsoft.com/office/word/2010/wordprocessingDrawing" xmlns:wp="http://schemas.openxmlformats.org/drawingml/2006/wordprocessingDrawing" xmlns:w10="urn:schemas-microsoft-com:office:word" xmlns:w="http://schemas.openxmlformats.org/wordprocessingml/2006/main" xmlns:w14="http://schemas.microsoft.com/office/word/2010/wordml" xmlns:w15="http://schemas.microsoft.com/office/word/2012/wordml" xmlns:w16cex="http://schemas.microsoft.com/office/word/2018/wordml/cex" xmlns:w16cid="http://schemas.microsoft.com/office/word/2016/wordml/cid" xmlns:w16="http://schemas.microsoft.com/office/word/2018/wordml" xmlns:w16sdtdh="http://schemas.microsoft.com/office/word/2020/wordml/sdtdatahash" xmlns:w16se="http://schemas.microsoft.com/office/word/2015/wordml/symex" xmlns:wpg="http://schemas.microsoft.com/office/word/2010/wordprocessingGroup" xmlns:wpi="http://schemas.microsoft.com/office/word/2010/wordprocessingInk" xmlns:wne="http://schemas.microsoft.com/office/word/2006/wordml" xmlns:wps="http://schemas.microsoft.com/office/word/2010/wordprocessingShape" mc:Ignorable="w14 w15 w16se w16cid w16 w16cex w16sdtdh wp14">
   <w:body>
     <w:p>
       <w:pPr>
@@ -296,7 +296,7 @@
 </file>
 
 <file path=word/endnotes.xml><?xml version="1.0" encoding="utf-8"?>
-<w:endnotes xmlns:wpc="http://schemas.microsoft.com/office/word/2010/wordprocessingCanvas" xmlns:cx="http://schemas.microsoft.com/office/drawing/2014/chartex" xmlns:cx1="http://schemas.microsoft.com/office/drawing/2015/9/8/chartex" xmlns:cx2="http://schemas.microsoft.com/office/drawing/2015/10/21/chartex" xmlns:cx3="http://schemas.microsoft.com/office/drawing/2016/5/9/chartex" xmlns:cx4="http://schemas.microsoft.com/office/drawing/2016/5/10/chartex" xmlns:cx5="http://schemas.microsoft.com/office/drawing/2016/5/11/chartex" xmlns:cx6="http://schemas.microsoft.com/office/drawing/2016/5/12/chartex" xmlns:cx7="http://schemas.microsoft.com/office/drawing/2016/5/13/chartex" xmlns:cx8="http://schemas.microsoft.com/office/drawing/2016/5/14/chartex" xmlns:mc="http://schemas.openxmlformats.org/markup-compatibility/2006" xmlns:aink="http://schemas.microsoft.com/office/drawing/2016/ink" xmlns:am3d="http://schemas.microsoft.com/office/drawing/2017/model3d" xmlns:o="urn:schemas-microsoft-com:office:office" xmlns:r="http://schemas.openxmlformats.org/officeDocument/2006/relationships" xmlns:m="http://schemas.openxmlformats.org/officeDocument/2006/math" xmlns:v="urn:schemas-microsoft-com:vml" xmlns:wp14="http://schemas.microsoft.com/office/word/2010/wordprocessingDrawing" xmlns:wp="http://schemas.openxmlformats.org/drawingml/2006/wordprocessingDrawing" xmlns:w10="urn:schemas-microsoft-com:office:word" xmlns:w="http://schemas.openxmlformats.org/wordprocessingml/2006/main" xmlns:w14="http://schemas.microsoft.com/office/word/2010/wordml" xmlns:w15="http://schemas.microsoft.com/office/word/2012/wordml" xmlns:w16cex="http://schemas.microsoft.com/office/word/2018/wordml/cex" xmlns:w16cid="http://schemas.microsoft.com/office/word/2016/wordml/cid" xmlns:w16="http://schemas.microsoft.com/office/word/2018/wordml" xmlns:w16sdtdh="http://schemas.microsoft.com/office/word/2020/wordml/sdtdatahash" xmlns:w16se="http://schemas.microsoft.com/office/word/2015/wordml/symex" xmlns:wpg="http://schemas.microsoft.com/office/word/2010/wordprocessingGroup" xmlns:wpi="http://schemas.microsoft.com/office/word/2010/wordprocessingInk" xmlns:wne="http://schemas.microsoft.com/office/word/2006/wordml" xmlns:wps="http://schemas.microsoft.com/office/word/2010/wordprocessingShape" mc:Ignorable="w14 w15 w16se w16cid w16 w16cex w16sdtdh wp14">
+<w:endnotes xmlns:wpc="http://schemas.microsoft.com/office/word/2010/wordprocessingCanvas" xmlns:cx="http://schemas.microsoft.com/office/drawing/2014/chartex" xmlns:cx1="http://schemas.microsoft.com/office/drawing/2015/9/8/chartex" xmlns:cx2="http://schemas.microsoft.com/office/drawing/2015/10/21/chartex" xmlns:cx3="http://schemas.microsoft.com/office/drawing/2016/5/9/chartex" xmlns:cx4="http://schemas.microsoft.com/office/drawing/2016/5/10/chartex" xmlns:cx5="http://schemas.microsoft.com/office/drawing/2016/5/11/chartex" xmlns:cx6="http://schemas.microsoft.com/office/drawing/2016/5/12/chartex" xmlns:cx7="http://schemas.microsoft.com/office/drawing/2016/5/13/chartex" xmlns:cx8="http://schemas.microsoft.com/office/drawing/2016/5/14/chartex" xmlns:mc="http://schemas.openxmlformats.org/markup-compatibility/2006" xmlns:aink="http://schemas.microsoft.com/office/drawing/2016/ink" xmlns:am3d="http://schemas.microsoft.com/office/drawing/2017/model3d" xmlns:o="urn:schemas-microsoft-com:office:office" xmlns:oel="http://schemas.microsoft.com/office/2019/extlst" xmlns:r="http://schemas.openxmlformats.org/officeDocument/2006/relationships" xmlns:m="http://schemas.openxmlformats.org/officeDocument/2006/math" xmlns:v="urn:schemas-microsoft-com:vml" xmlns:wp14="http://schemas.microsoft.com/office/word/2010/wordprocessingDrawing" xmlns:wp="http://schemas.openxmlformats.org/drawingml/2006/wordprocessingDrawing" xmlns:w10="urn:schemas-microsoft-com:office:word" xmlns:w="http://schemas.openxmlformats.org/wordprocessingml/2006/main" xmlns:w14="http://schemas.microsoft.com/office/word/2010/wordml" xmlns:w15="http://schemas.microsoft.com/office/word/2012/wordml" xmlns:w16cex="http://schemas.microsoft.com/office/word/2018/wordml/cex" xmlns:w16cid="http://schemas.microsoft.com/office/word/2016/wordml/cid" xmlns:w16="http://schemas.microsoft.com/office/word/2018/wordml" xmlns:w16sdtdh="http://schemas.microsoft.com/office/word/2020/wordml/sdtdatahash" xmlns:w16se="http://schemas.microsoft.com/office/word/2015/wordml/symex" xmlns:wpg="http://schemas.microsoft.com/office/word/2010/wordprocessingGroup" xmlns:wpi="http://schemas.microsoft.com/office/word/2010/wordprocessingInk" xmlns:wne="http://schemas.microsoft.com/office/word/2006/wordml" xmlns:wps="http://schemas.microsoft.com/office/word/2010/wordprocessingShape" mc:Ignorable="w14 w15 w16se w16cid w16 w16cex w16sdtdh wp14">
   <w:endnote w:type="separator" w:id="-1">
     <w:p>
       <w:pPr>
@@ -323,7 +323,7 @@
 </file>
 
 <file path=word/footer1.xml><?xml version="1.0" encoding="utf-8"?>
-<w:ftr xmlns:wpc="http://schemas.microsoft.com/office/word/2010/wordprocessingCanvas" xmlns:cx="http://schemas.microsoft.com/office/drawing/2014/chartex" xmlns:cx1="http://schemas.microsoft.com/office/drawing/2015/9/8/chartex" xmlns:cx2="http://schemas.microsoft.com/office/drawing/2015/10/21/chartex" xmlns:cx3="http://schemas.microsoft.com/office/drawing/2016/5/9/chartex" xmlns:cx4="http://schemas.microsoft.com/office/drawing/2016/5/10/chartex" xmlns:cx5="http://schemas.microsoft.com/office/drawing/2016/5/11/chartex" xmlns:cx6="http://schemas.microsoft.com/office/drawing/2016/5/12/chartex" xmlns:cx7="http://schemas.microsoft.com/office/drawing/2016/5/13/chartex" xmlns:cx8="http://schemas.microsoft.com/office/drawing/2016/5/14/chartex" xmlns:mc="http://schemas.openxmlformats.org/markup-compatibility/2006" xmlns:aink="http://schemas.microsoft.com/office/drawing/2016/ink" xmlns:am3d="http://schemas.microsoft.com/office/drawing/2017/model3d" xmlns:o="urn:schemas-microsoft-com:office:office" xmlns:r="http://schemas.openxmlformats.org/officeDocument/2006/relationships" xmlns:m="http://schemas.openxmlformats.org/officeDocument/2006/math" xmlns:v="urn:schemas-microsoft-com:vml" xmlns:wp14="http://schemas.microsoft.com/office/word/2010/wordprocessingDrawing" xmlns:wp="http://schemas.openxmlformats.org/drawingml/2006/wordprocessingDrawing" xmlns:w10="urn:schemas-microsoft-com:office:word" xmlns:w="http://schemas.openxmlformats.org/wordprocessingml/2006/main" xmlns:w14="http://schemas.microsoft.com/office/word/2010/wordml" xmlns:w15="http://schemas.microsoft.com/office/word/2012/wordml" xmlns:w16cex="http://schemas.microsoft.com/office/word/2018/wordml/cex" xmlns:w16cid="http://schemas.microsoft.com/office/word/2016/wordml/cid" xmlns:w16="http://schemas.microsoft.com/office/word/2018/wordml" xmlns:w16sdtdh="http://schemas.microsoft.com/office/word/2020/wordml/sdtdatahash" xmlns:w16se="http://schemas.microsoft.com/office/word/2015/wordml/symex" xmlns:wpg="http://schemas.microsoft.com/office/word/2010/wordprocessingGroup" xmlns:wpi="http://schemas.microsoft.com/office/word/2010/wordprocessingInk" xmlns:wne="http://schemas.microsoft.com/office/word/2006/wordml" xmlns:wps="http://schemas.microsoft.com/office/word/2010/wordprocessingShape" mc:Ignorable="w14 w15 w16se w16cid w16 w16cex w16sdtdh wp14">
+<w:ftr xmlns:wpc="http://schemas.microsoft.com/office/word/2010/wordprocessingCanvas" xmlns:cx="http://schemas.microsoft.com/office/drawing/2014/chartex" xmlns:cx1="http://schemas.microsoft.com/office/drawing/2015/9/8/chartex" xmlns:cx2="http://schemas.microsoft.com/office/drawing/2015/10/21/chartex" xmlns:cx3="http://schemas.microsoft.com/office/drawing/2016/5/9/chartex" xmlns:cx4="http://schemas.microsoft.com/office/drawing/2016/5/10/chartex" xmlns:cx5="http://schemas.microsoft.com/office/drawing/2016/5/11/chartex" xmlns:cx6="http://schemas.microsoft.com/office/drawing/2016/5/12/chartex" xmlns:cx7="http://schemas.microsoft.com/office/drawing/2016/5/13/chartex" xmlns:cx8="http://schemas.microsoft.com/office/drawing/2016/5/14/chartex" xmlns:mc="http://schemas.openxmlformats.org/markup-compatibility/2006" xmlns:aink="http://schemas.microsoft.com/office/drawing/2016/ink" xmlns:am3d="http://schemas.microsoft.com/office/drawing/2017/model3d" xmlns:o="urn:schemas-microsoft-com:office:office" xmlns:oel="http://schemas.microsoft.com/office/2019/extlst" xmlns:r="http://schemas.openxmlformats.org/officeDocument/2006/relationships" xmlns:m="http://schemas.openxmlformats.org/officeDocument/2006/math" xmlns:v="urn:schemas-microsoft-com:vml" xmlns:wp14="http://schemas.microsoft.com/office/word/2010/wordprocessingDrawing" xmlns:wp="http://schemas.openxmlformats.org/drawingml/2006/wordprocessingDrawing" xmlns:w10="urn:schemas-microsoft-com:office:word" xmlns:w="http://schemas.openxmlformats.org/wordprocessingml/2006/main" xmlns:w14="http://schemas.microsoft.com/office/word/2010/wordml" xmlns:w15="http://schemas.microsoft.com/office/word/2012/wordml" xmlns:w16cex="http://schemas.microsoft.com/office/word/2018/wordml/cex" xmlns:w16cid="http://schemas.microsoft.com/office/word/2016/wordml/cid" xmlns:w16="http://schemas.microsoft.com/office/word/2018/wordml" xmlns:w16sdtdh="http://schemas.microsoft.com/office/word/2020/wordml/sdtdatahash" xmlns:w16se="http://schemas.microsoft.com/office/word/2015/wordml/symex" xmlns:wpg="http://schemas.microsoft.com/office/word/2010/wordprocessingGroup" xmlns:wpi="http://schemas.microsoft.com/office/word/2010/wordprocessingInk" xmlns:wne="http://schemas.microsoft.com/office/word/2006/wordml" xmlns:wps="http://schemas.microsoft.com/office/word/2010/wordprocessingShape" mc:Ignorable="w14 w15 w16se w16cid w16 w16cex w16sdtdh wp14">
   <w:p>
     <w:pPr>
       <w:pStyle w:val="Footer"/>
@@ -366,7 +366,7 @@
 </file>
 
 <file path=word/footnotes.xml><?xml version="1.0" encoding="utf-8"?>
-<w:footnotes xmlns:wpc="http://schemas.microsoft.com/office/word/2010/wordprocessingCanvas" xmlns:cx="http://schemas.microsoft.com/office/drawing/2014/chartex" xmlns:cx1="http://schemas.microsoft.com/office/drawing/2015/9/8/chartex" xmlns:cx2="http://schemas.microsoft.com/office/drawing/2015/10/21/chartex" xmlns:cx3="http://schemas.microsoft.com/office/drawing/2016/5/9/chartex" xmlns:cx4="http://schemas.microsoft.com/office/drawing/2016/5/10/chartex" xmlns:cx5="http://schemas.microsoft.com/office/drawing/2016/5/11/chartex" xmlns:cx6="http://schemas.microsoft.com/office/drawing/2016/5/12/chartex" xmlns:cx7="http://schemas.microsoft.com/office/drawing/2016/5/13/chartex" xmlns:cx8="http://schemas.microsoft.com/office/drawing/2016/5/14/chartex" xmlns:mc="http://schemas.openxmlformats.org/markup-compatibility/2006" xmlns:aink="http://schemas.microsoft.com/office/drawing/2016/ink" xmlns:am3d="http://schemas.microsoft.com/office/drawing/2017/model3d" xmlns:o="urn:schemas-microsoft-com:office:office" xmlns:r="http://schemas.openxmlformats.org/officeDocument/2006/relationships" xmlns:m="http://schemas.openxmlformats.org/officeDocument/2006/math" xmlns:v="urn:schemas-microsoft-com:vml" xmlns:wp14="http://schemas.microsoft.com/office/word/2010/wordprocessingDrawing" xmlns:wp="http://schemas.openxmlformats.org/drawingml/2006/wordprocessingDrawing" xmlns:w10="urn:schemas-microsoft-com:office:word" xmlns:w="http://schemas.openxmlformats.org/wordprocessingml/2006/main" xmlns:w14="http://schemas.microsoft.com/office/word/2010/wordml" xmlns:w15="http://schemas.microsoft.com/office/word/2012/wordml" xmlns:w16cex="http://schemas.microsoft.com/office/word/2018/wordml/cex" xmlns:w16cid="http://schemas.microsoft.com/office/word/2016/wordml/cid" xmlns:w16="http://schemas.microsoft.com/office/word/2018/wordml" xmlns:w16sdtdh="http://schemas.microsoft.com/office/word/2020/wordml/sdtdatahash" xmlns:w16se="http://schemas.microsoft.com/office/word/2015/wordml/symex" xmlns:wpg="http://schemas.microsoft.com/office/word/2010/wordprocessingGroup" xmlns:wpi="http://schemas.microsoft.com/office/word/2010/wordprocessingInk" xmlns:wne="http://schemas.microsoft.com/office/word/2006/wordml" xmlns:wps="http://schemas.microsoft.com/office/word/2010/wordprocessingShape" mc:Ignorable="w14 w15 w16se w16cid w16 w16cex w16sdtdh wp14">
+<w:footnotes xmlns:wpc="http://schemas.microsoft.com/office/word/2010/wordprocessingCanvas" xmlns:cx="http://schemas.microsoft.com/office/drawing/2014/chartex" xmlns:cx1="http://schemas.microsoft.com/office/drawing/2015/9/8/chartex" xmlns:cx2="http://schemas.microsoft.com/office/drawing/2015/10/21/chartex" xmlns:cx3="http://schemas.microsoft.com/office/drawing/2016/5/9/chartex" xmlns:cx4="http://schemas.microsoft.com/office/drawing/2016/5/10/chartex" xmlns:cx5="http://schemas.microsoft.com/office/drawing/2016/5/11/chartex" xmlns:cx6="http://schemas.microsoft.com/office/drawing/2016/5/12/chartex" xmlns:cx7="http://schemas.microsoft.com/office/drawing/2016/5/13/chartex" xmlns:cx8="http://schemas.microsoft.com/office/drawing/2016/5/14/chartex" xmlns:mc="http://schemas.openxmlformats.org/markup-compatibility/2006" xmlns:aink="http://schemas.microsoft.com/office/drawing/2016/ink" xmlns:am3d="http://schemas.microsoft.com/office/drawing/2017/model3d" xmlns:o="urn:schemas-microsoft-com:office:office" xmlns:oel="http://schemas.microsoft.com/office/2019/extlst" xmlns:r="http://schemas.openxmlformats.org/officeDocument/2006/relationships" xmlns:m="http://schemas.openxmlformats.org/officeDocument/2006/math" xmlns:v="urn:schemas-microsoft-com:vml" xmlns:wp14="http://schemas.microsoft.com/office/word/2010/wordprocessingDrawing" xmlns:wp="http://schemas.openxmlformats.org/drawingml/2006/wordprocessingDrawing" xmlns:w10="urn:schemas-microsoft-com:office:word" xmlns:w="http://schemas.openxmlformats.org/wordprocessingml/2006/main" xmlns:w14="http://schemas.microsoft.com/office/word/2010/wordml" xmlns:w15="http://schemas.microsoft.com/office/word/2012/wordml" xmlns:w16cex="http://schemas.microsoft.com/office/word/2018/wordml/cex" xmlns:w16cid="http://schemas.microsoft.com/office/word/2016/wordml/cid" xmlns:w16="http://schemas.microsoft.com/office/word/2018/wordml" xmlns:w16sdtdh="http://schemas.microsoft.com/office/word/2020/wordml/sdtdatahash" xmlns:w16se="http://schemas.microsoft.com/office/word/2015/wordml/symex" xmlns:wpg="http://schemas.microsoft.com/office/word/2010/wordprocessingGroup" xmlns:wpi="http://schemas.microsoft.com/office/word/2010/wordprocessingInk" xmlns:wne="http://schemas.microsoft.com/office/word/2006/wordml" xmlns:wps="http://schemas.microsoft.com/office/word/2010/wordprocessingShape" mc:Ignorable="w14 w15 w16se w16cid w16 w16cex w16sdtdh wp14">
   <w:footnote w:type="separator" w:id="-1">
     <w:p>
       <w:r>
@@ -403,7 +403,7 @@
 </file>
 
 <file path=word/numbering.xml><?xml version="1.0" encoding="utf-8"?>
-<w:numbering xmlns:wpc="http://schemas.microsoft.com/office/word/2010/wordprocessingCanvas" xmlns:cx="http://schemas.microsoft.com/office/drawing/2014/chartex" xmlns:cx1="http://schemas.microsoft.com/office/drawing/2015/9/8/chartex" xmlns:cx2="http://schemas.microsoft.com/office/drawing/2015/10/21/chartex" xmlns:cx3="http://schemas.microsoft.com/office/drawing/2016/5/9/chartex" xmlns:cx4="http://schemas.microsoft.com/office/drawing/2016/5/10/chartex" xmlns:cx5="http://schemas.microsoft.com/office/drawing/2016/5/11/chartex" xmlns:cx6="http://schemas.microsoft.com/office/drawing/2016/5/12/chartex" xmlns:cx7="http://schemas.microsoft.com/office/drawing/2016/5/13/chartex" xmlns:cx8="http://schemas.microsoft.com/office/drawing/2016/5/14/chartex" xmlns:mc="http://schemas.openxmlformats.org/markup-compatibility/2006" xmlns:aink="http://schemas.microsoft.com/office/drawing/2016/ink" xmlns:am3d="http://schemas.microsoft.com/office/drawing/2017/model3d" xmlns:o="urn:schemas-microsoft-com:office:office" xmlns:r="http://schemas.openxmlformats.org/officeDocument/2006/relationships" xmlns:m="http://schemas.openxmlformats.org/officeDocument/2006/math" xmlns:v="urn:schemas-microsoft-com:vml" xmlns:wp14="http://schemas.microsoft.com/office/word/2010/wordprocessingDrawing" xmlns:wp="http://schemas.openxmlformats.org/drawingml/2006/wordprocessingDrawing" xmlns:w10="urn:schemas-microsoft-com:office:word" xmlns:w="http://schemas.openxmlformats.org/wordprocessingml/2006/main" xmlns:w14="http://schemas.microsoft.com/office/word/2010/wordml" xmlns:w15="http://schemas.microsoft.com/office/word/2012/wordml" xmlns:w16cex="http://schemas.microsoft.com/office/word/2018/wordml/cex" xmlns:w16cid="http://schemas.microsoft.com/office/word/2016/wordml/cid" xmlns:w16="http://schemas.microsoft.com/office/word/2018/wordml" xmlns:w16sdtdh="http://schemas.microsoft.com/office/word/2020/wordml/sdtdatahash" xmlns:w16se="http://schemas.microsoft.com/office/word/2015/wordml/symex" xmlns:wpg="http://schemas.microsoft.com/office/word/2010/wordprocessingGroup" xmlns:wpi="http://schemas.microsoft.com/office/word/2010/wordprocessingInk" xmlns:wne="http://schemas.microsoft.com/office/word/2006/wordml" xmlns:wps="http://schemas.microsoft.com/office/word/2010/wordprocessingShape" mc:Ignorable="w14 w15 w16se w16cid w16 w16cex w16sdtdh wp14">
+<w:numbering xmlns:wpc="http://schemas.microsoft.com/office/word/2010/wordprocessingCanvas" xmlns:cx="http://schemas.microsoft.com/office/drawing/2014/chartex" xmlns:cx1="http://schemas.microsoft.com/office/drawing/2015/9/8/chartex" xmlns:cx2="http://schemas.microsoft.com/office/drawing/2015/10/21/chartex" xmlns:cx3="http://schemas.microsoft.com/office/drawing/2016/5/9/chartex" xmlns:cx4="http://schemas.microsoft.com/office/drawing/2016/5/10/chartex" xmlns:cx5="http://schemas.microsoft.com/office/drawing/2016/5/11/chartex" xmlns:cx6="http://schemas.microsoft.com/office/drawing/2016/5/12/chartex" xmlns:cx7="http://schemas.microsoft.com/office/drawing/2016/5/13/chartex" xmlns:cx8="http://schemas.microsoft.com/office/drawing/2016/5/14/chartex" xmlns:mc="http://schemas.openxmlformats.org/markup-compatibility/2006" xmlns:aink="http://schemas.microsoft.com/office/drawing/2016/ink" xmlns:am3d="http://schemas.microsoft.com/office/drawing/2017/model3d" xmlns:o="urn:schemas-microsoft-com:office:office" xmlns:oel="http://schemas.microsoft.com/office/2019/extlst" xmlns:r="http://schemas.openxmlformats.org/officeDocument/2006/relationships" xmlns:m="http://schemas.openxmlformats.org/officeDocument/2006/math" xmlns:v="urn:schemas-microsoft-com:vml" xmlns:wp14="http://schemas.microsoft.com/office/word/2010/wordprocessingDrawing" xmlns:wp="http://schemas.openxmlformats.org/drawingml/2006/wordprocessingDrawing" xmlns:w10="urn:schemas-microsoft-com:office:word" xmlns:w="http://schemas.openxmlformats.org/wordprocessingml/2006/main" xmlns:w14="http://schemas.microsoft.com/office/word/2010/wordml" xmlns:w15="http://schemas.microsoft.com/office/word/2012/wordml" xmlns:w16cex="http://schemas.microsoft.com/office/word/2018/wordml/cex" xmlns:w16cid="http://schemas.microsoft.com/office/word/2016/wordml/cid" xmlns:w16="http://schemas.microsoft.com/office/word/2018/wordml" xmlns:w16sdtdh="http://schemas.microsoft.com/office/word/2020/wordml/sdtdatahash" xmlns:w16se="http://schemas.microsoft.com/office/word/2015/wordml/symex" xmlns:wpg="http://schemas.microsoft.com/office/word/2010/wordprocessingGroup" xmlns:wpi="http://schemas.microsoft.com/office/word/2010/wordprocessingInk" xmlns:wne="http://schemas.microsoft.com/office/word/2006/wordml" xmlns:wps="http://schemas.microsoft.com/office/word/2010/wordprocessingShape" mc:Ignorable="w14 w15 w16se w16cid w16 w16cex w16sdtdh wp14">
   <w:abstractNum w:abstractNumId="0" w15:restartNumberingAfterBreak="0">
     <w:nsid w:val="FFFFFF80"/>
     <w:multiLevelType w:val="singleLevel"/>
@@ -548,13 +548,13 @@
       </w:pPr>
     </w:lvl>
   </w:abstractNum>
-  <w:num w:numId="1">
+  <w:num w:numId="1" w16cid:durableId="1595553411">
     <w:abstractNumId w:val="2"/>
   </w:num>
-  <w:num w:numId="2">
+  <w:num w:numId="2" w16cid:durableId="1099182581">
     <w:abstractNumId w:val="0"/>
   </w:num>
-  <w:num w:numId="3">
+  <w:num w:numId="3" w16cid:durableId="1685016887">
     <w:abstractNumId w:val="1"/>
   </w:num>
 </w:numbering>
@@ -925,7 +925,7 @@
     <w:next w:val="BodyText"/>
     <w:uiPriority w:val="9"/>
     <w:qFormat/>
-    <w:rsid w:val="004520F2"/>
+    <w:rsid w:val="00B542BE"/>
     <w:pPr>
       <w:keepNext/>
       <w:keepLines/>
@@ -937,8 +937,6 @@
       <w:b/>
       <w:bCs/>
       <w:caps/>
-      <w:sz w:val="36"/>
-      <w:szCs w:val="36"/>
     </w:rPr>
   </w:style>
   <w:style w:type="paragraph" w:styleId="Heading2">
@@ -948,7 +946,7 @@
     <w:uiPriority w:val="9"/>
     <w:unhideWhenUsed/>
     <w:qFormat/>
-    <w:rsid w:val="004520F2"/>
+    <w:rsid w:val="00B542BE"/>
     <w:pPr>
       <w:keepNext/>
       <w:keepLines/>
@@ -959,8 +957,6 @@
       <w:rFonts w:ascii="Times New Roman" w:eastAsiaTheme="majorEastAsia" w:hAnsi="Times New Roman" w:cs="Times New Roman"/>
       <w:b/>
       <w:bCs/>
-      <w:sz w:val="32"/>
-      <w:szCs w:val="32"/>
     </w:rPr>
   </w:style>
   <w:style w:type="paragraph" w:styleId="Heading3">
@@ -970,7 +966,7 @@
     <w:uiPriority w:val="9"/>
     <w:unhideWhenUsed/>
     <w:qFormat/>
-    <w:rsid w:val="004520F2"/>
+    <w:rsid w:val="00B542BE"/>
     <w:pPr>
       <w:keepNext/>
       <w:keepLines/>
@@ -981,8 +977,6 @@
       <w:rFonts w:ascii="Times New Roman" w:eastAsiaTheme="majorEastAsia" w:hAnsi="Times New Roman" w:cs="Times New Roman"/>
       <w:b/>
       <w:bCs/>
-      <w:sz w:val="28"/>
-      <w:szCs w:val="28"/>
     </w:rPr>
   </w:style>
   <w:style w:type="paragraph" w:styleId="Heading4">

</xml_diff>

<commit_message>
Add header levels <h1>, etc
</commit_message>
<xml_diff>
--- a/ms/american-journal-of-botany.docx
+++ b/ms/american-journal-of-botany.docx
@@ -48,7 +48,7 @@
       </w:pPr>
       <w:bookmarkStart w:id="0" w:name="heading-1"/>
       <w:r>
-        <w:t xml:space="preserve"> Heading 1 </w:t>
+        <w:t xml:space="preserve">Heading 1 </w:t>
       </w:r>
       <w:bookmarkEnd w:id="0"/>
     </w:p>
@@ -58,7 +58,7 @@
       </w:pPr>
       <w:bookmarkStart w:id="1" w:name="heading-2"/>
       <w:r>
-        <w:t xml:space="preserve"> Heading 2 </w:t>
+        <w:t xml:space="preserve">Heading 2 </w:t>
       </w:r>
       <w:bookmarkEnd w:id="1"/>
     </w:p>
@@ -68,7 +68,13 @@
       </w:pPr>
       <w:bookmarkStart w:id="2" w:name="heading-3"/>
       <w:r>
-        <w:t xml:space="preserve"> Heading 3 </w:t>
+        <w:t>Headi</w:t>
+      </w:r>
+      <w:r>
+        <w:t>n</w:t>
+      </w:r>
+      <w:r>
+        <w:t xml:space="preserve">g 3 </w:t>
       </w:r>
       <w:bookmarkEnd w:id="2"/>
     </w:p>
@@ -548,6 +554,348 @@
       </w:pPr>
     </w:lvl>
   </w:abstractNum>
+  <w:abstractNum w:abstractNumId="3" w15:restartNumberingAfterBreak="0">
+    <w:nsid w:val="1EFD7D4A"/>
+    <w:multiLevelType w:val="multilevel"/>
+    <w:tmpl w:val="0C4644FA"/>
+    <w:lvl w:ilvl="0">
+      <w:start w:val="1"/>
+      <w:numFmt w:val="none"/>
+      <w:pStyle w:val="Heading2"/>
+      <w:lvlText w:val="&lt;h2&gt;"/>
+      <w:lvlJc w:val="left"/>
+      <w:pPr>
+        <w:ind w:left="360" w:hanging="360"/>
+      </w:pPr>
+      <w:rPr>
+        <w:rFonts w:hint="default"/>
+      </w:rPr>
+    </w:lvl>
+    <w:lvl w:ilvl="1">
+      <w:start w:val="1"/>
+      <w:numFmt w:val="none"/>
+      <w:lvlText w:val="&lt;h2&gt;"/>
+      <w:lvlJc w:val="left"/>
+      <w:pPr>
+        <w:ind w:left="720" w:hanging="360"/>
+      </w:pPr>
+      <w:rPr>
+        <w:rFonts w:hint="default"/>
+      </w:rPr>
+    </w:lvl>
+    <w:lvl w:ilvl="2">
+      <w:start w:val="1"/>
+      <w:numFmt w:val="lowerRoman"/>
+      <w:lvlText w:val="%3)"/>
+      <w:lvlJc w:val="left"/>
+      <w:pPr>
+        <w:ind w:left="1080" w:hanging="360"/>
+      </w:pPr>
+      <w:rPr>
+        <w:rFonts w:hint="default"/>
+      </w:rPr>
+    </w:lvl>
+    <w:lvl w:ilvl="3">
+      <w:start w:val="1"/>
+      <w:numFmt w:val="decimal"/>
+      <w:lvlText w:val="(%4)"/>
+      <w:lvlJc w:val="left"/>
+      <w:pPr>
+        <w:ind w:left="1440" w:hanging="360"/>
+      </w:pPr>
+      <w:rPr>
+        <w:rFonts w:hint="default"/>
+      </w:rPr>
+    </w:lvl>
+    <w:lvl w:ilvl="4">
+      <w:start w:val="1"/>
+      <w:numFmt w:val="lowerLetter"/>
+      <w:lvlText w:val="(%5)"/>
+      <w:lvlJc w:val="left"/>
+      <w:pPr>
+        <w:ind w:left="1800" w:hanging="360"/>
+      </w:pPr>
+      <w:rPr>
+        <w:rFonts w:hint="default"/>
+      </w:rPr>
+    </w:lvl>
+    <w:lvl w:ilvl="5">
+      <w:start w:val="1"/>
+      <w:numFmt w:val="lowerRoman"/>
+      <w:lvlText w:val="(%6)"/>
+      <w:lvlJc w:val="left"/>
+      <w:pPr>
+        <w:ind w:left="2160" w:hanging="360"/>
+      </w:pPr>
+      <w:rPr>
+        <w:rFonts w:hint="default"/>
+      </w:rPr>
+    </w:lvl>
+    <w:lvl w:ilvl="6">
+      <w:start w:val="1"/>
+      <w:numFmt w:val="decimal"/>
+      <w:lvlText w:val="%7."/>
+      <w:lvlJc w:val="left"/>
+      <w:pPr>
+        <w:ind w:left="2520" w:hanging="360"/>
+      </w:pPr>
+      <w:rPr>
+        <w:rFonts w:hint="default"/>
+      </w:rPr>
+    </w:lvl>
+    <w:lvl w:ilvl="7">
+      <w:start w:val="1"/>
+      <w:numFmt w:val="lowerLetter"/>
+      <w:lvlText w:val="%8."/>
+      <w:lvlJc w:val="left"/>
+      <w:pPr>
+        <w:ind w:left="2880" w:hanging="360"/>
+      </w:pPr>
+      <w:rPr>
+        <w:rFonts w:hint="default"/>
+      </w:rPr>
+    </w:lvl>
+    <w:lvl w:ilvl="8">
+      <w:start w:val="1"/>
+      <w:numFmt w:val="lowerRoman"/>
+      <w:lvlText w:val="%9."/>
+      <w:lvlJc w:val="left"/>
+      <w:pPr>
+        <w:ind w:left="3240" w:hanging="360"/>
+      </w:pPr>
+      <w:rPr>
+        <w:rFonts w:hint="default"/>
+      </w:rPr>
+    </w:lvl>
+  </w:abstractNum>
+  <w:abstractNum w:abstractNumId="4" w15:restartNumberingAfterBreak="0">
+    <w:nsid w:val="341C6188"/>
+    <w:multiLevelType w:val="multilevel"/>
+    <w:tmpl w:val="9DDEF6C0"/>
+    <w:lvl w:ilvl="0">
+      <w:start w:val="1"/>
+      <w:numFmt w:val="none"/>
+      <w:pStyle w:val="Heading3"/>
+      <w:lvlText w:val="&lt;h3&gt;"/>
+      <w:lvlJc w:val="left"/>
+      <w:pPr>
+        <w:ind w:left="360" w:hanging="360"/>
+      </w:pPr>
+      <w:rPr>
+        <w:rFonts w:hint="default"/>
+      </w:rPr>
+    </w:lvl>
+    <w:lvl w:ilvl="1">
+      <w:start w:val="1"/>
+      <w:numFmt w:val="none"/>
+      <w:lvlText w:val="&lt;h3&gt;"/>
+      <w:lvlJc w:val="left"/>
+      <w:pPr>
+        <w:ind w:left="720" w:hanging="360"/>
+      </w:pPr>
+      <w:rPr>
+        <w:rFonts w:hint="default"/>
+      </w:rPr>
+    </w:lvl>
+    <w:lvl w:ilvl="2">
+      <w:start w:val="1"/>
+      <w:numFmt w:val="none"/>
+      <w:lvlText w:val="&lt;h3&gt;"/>
+      <w:lvlJc w:val="left"/>
+      <w:pPr>
+        <w:ind w:left="1080" w:hanging="360"/>
+      </w:pPr>
+      <w:rPr>
+        <w:rFonts w:hint="default"/>
+      </w:rPr>
+    </w:lvl>
+    <w:lvl w:ilvl="3">
+      <w:start w:val="1"/>
+      <w:numFmt w:val="decimal"/>
+      <w:lvlText w:val="(%4)"/>
+      <w:lvlJc w:val="left"/>
+      <w:pPr>
+        <w:ind w:left="1440" w:hanging="360"/>
+      </w:pPr>
+      <w:rPr>
+        <w:rFonts w:hint="default"/>
+      </w:rPr>
+    </w:lvl>
+    <w:lvl w:ilvl="4">
+      <w:start w:val="1"/>
+      <w:numFmt w:val="lowerLetter"/>
+      <w:lvlText w:val="(%5)"/>
+      <w:lvlJc w:val="left"/>
+      <w:pPr>
+        <w:ind w:left="1800" w:hanging="360"/>
+      </w:pPr>
+      <w:rPr>
+        <w:rFonts w:hint="default"/>
+      </w:rPr>
+    </w:lvl>
+    <w:lvl w:ilvl="5">
+      <w:start w:val="1"/>
+      <w:numFmt w:val="lowerRoman"/>
+      <w:lvlText w:val="(%6)"/>
+      <w:lvlJc w:val="left"/>
+      <w:pPr>
+        <w:ind w:left="2160" w:hanging="360"/>
+      </w:pPr>
+      <w:rPr>
+        <w:rFonts w:hint="default"/>
+      </w:rPr>
+    </w:lvl>
+    <w:lvl w:ilvl="6">
+      <w:start w:val="1"/>
+      <w:numFmt w:val="decimal"/>
+      <w:lvlText w:val="%7."/>
+      <w:lvlJc w:val="left"/>
+      <w:pPr>
+        <w:ind w:left="2520" w:hanging="360"/>
+      </w:pPr>
+      <w:rPr>
+        <w:rFonts w:hint="default"/>
+      </w:rPr>
+    </w:lvl>
+    <w:lvl w:ilvl="7">
+      <w:start w:val="1"/>
+      <w:numFmt w:val="lowerLetter"/>
+      <w:lvlText w:val="%8."/>
+      <w:lvlJc w:val="left"/>
+      <w:pPr>
+        <w:ind w:left="2880" w:hanging="360"/>
+      </w:pPr>
+      <w:rPr>
+        <w:rFonts w:hint="default"/>
+      </w:rPr>
+    </w:lvl>
+    <w:lvl w:ilvl="8">
+      <w:start w:val="1"/>
+      <w:numFmt w:val="lowerRoman"/>
+      <w:lvlText w:val="%9."/>
+      <w:lvlJc w:val="left"/>
+      <w:pPr>
+        <w:ind w:left="3240" w:hanging="360"/>
+      </w:pPr>
+      <w:rPr>
+        <w:rFonts w:hint="default"/>
+      </w:rPr>
+    </w:lvl>
+  </w:abstractNum>
+  <w:abstractNum w:abstractNumId="5" w15:restartNumberingAfterBreak="0">
+    <w:nsid w:val="6E4655E3"/>
+    <w:multiLevelType w:val="multilevel"/>
+    <w:tmpl w:val="DFE4E456"/>
+    <w:lvl w:ilvl="0">
+      <w:start w:val="1"/>
+      <w:numFmt w:val="none"/>
+      <w:pStyle w:val="Heading1"/>
+      <w:lvlText w:val="&lt;h1&gt;"/>
+      <w:lvlJc w:val="left"/>
+      <w:pPr>
+        <w:ind w:left="360" w:hanging="360"/>
+      </w:pPr>
+      <w:rPr>
+        <w:rFonts w:hint="default"/>
+      </w:rPr>
+    </w:lvl>
+    <w:lvl w:ilvl="1">
+      <w:start w:val="1"/>
+      <w:numFmt w:val="none"/>
+      <w:lvlText w:val="&lt;h2&gt;"/>
+      <w:lvlJc w:val="left"/>
+      <w:pPr>
+        <w:ind w:left="720" w:hanging="360"/>
+      </w:pPr>
+      <w:rPr>
+        <w:rFonts w:hint="default"/>
+      </w:rPr>
+    </w:lvl>
+    <w:lvl w:ilvl="2">
+      <w:start w:val="1"/>
+      <w:numFmt w:val="lowerRoman"/>
+      <w:lvlText w:val="%3)"/>
+      <w:lvlJc w:val="left"/>
+      <w:pPr>
+        <w:ind w:left="1080" w:hanging="360"/>
+      </w:pPr>
+      <w:rPr>
+        <w:rFonts w:hint="default"/>
+      </w:rPr>
+    </w:lvl>
+    <w:lvl w:ilvl="3">
+      <w:start w:val="1"/>
+      <w:numFmt w:val="decimal"/>
+      <w:lvlText w:val="(%4)"/>
+      <w:lvlJc w:val="left"/>
+      <w:pPr>
+        <w:ind w:left="1440" w:hanging="360"/>
+      </w:pPr>
+      <w:rPr>
+        <w:rFonts w:hint="default"/>
+      </w:rPr>
+    </w:lvl>
+    <w:lvl w:ilvl="4">
+      <w:start w:val="1"/>
+      <w:numFmt w:val="lowerLetter"/>
+      <w:lvlText w:val="(%5)"/>
+      <w:lvlJc w:val="left"/>
+      <w:pPr>
+        <w:ind w:left="1800" w:hanging="360"/>
+      </w:pPr>
+      <w:rPr>
+        <w:rFonts w:hint="default"/>
+      </w:rPr>
+    </w:lvl>
+    <w:lvl w:ilvl="5">
+      <w:start w:val="1"/>
+      <w:numFmt w:val="lowerRoman"/>
+      <w:lvlText w:val="(%6)"/>
+      <w:lvlJc w:val="left"/>
+      <w:pPr>
+        <w:ind w:left="2160" w:hanging="360"/>
+      </w:pPr>
+      <w:rPr>
+        <w:rFonts w:hint="default"/>
+      </w:rPr>
+    </w:lvl>
+    <w:lvl w:ilvl="6">
+      <w:start w:val="1"/>
+      <w:numFmt w:val="decimal"/>
+      <w:lvlText w:val="%7."/>
+      <w:lvlJc w:val="left"/>
+      <w:pPr>
+        <w:ind w:left="2520" w:hanging="360"/>
+      </w:pPr>
+      <w:rPr>
+        <w:rFonts w:hint="default"/>
+      </w:rPr>
+    </w:lvl>
+    <w:lvl w:ilvl="7">
+      <w:start w:val="1"/>
+      <w:numFmt w:val="lowerLetter"/>
+      <w:lvlText w:val="%8."/>
+      <w:lvlJc w:val="left"/>
+      <w:pPr>
+        <w:ind w:left="2880" w:hanging="360"/>
+      </w:pPr>
+      <w:rPr>
+        <w:rFonts w:hint="default"/>
+      </w:rPr>
+    </w:lvl>
+    <w:lvl w:ilvl="8">
+      <w:start w:val="1"/>
+      <w:numFmt w:val="lowerRoman"/>
+      <w:lvlText w:val="%9."/>
+      <w:lvlJc w:val="left"/>
+      <w:pPr>
+        <w:ind w:left="3240" w:hanging="360"/>
+      </w:pPr>
+      <w:rPr>
+        <w:rFonts w:hint="default"/>
+      </w:rPr>
+    </w:lvl>
+  </w:abstractNum>
   <w:num w:numId="1" w16cid:durableId="1595553411">
     <w:abstractNumId w:val="2"/>
   </w:num>
@@ -556,6 +904,15 @@
   </w:num>
   <w:num w:numId="3" w16cid:durableId="1685016887">
     <w:abstractNumId w:val="1"/>
+  </w:num>
+  <w:num w:numId="4" w16cid:durableId="294485843">
+    <w:abstractNumId w:val="5"/>
+  </w:num>
+  <w:num w:numId="5" w16cid:durableId="1166896542">
+    <w:abstractNumId w:val="3"/>
+  </w:num>
+  <w:num w:numId="6" w16cid:durableId="2142113550">
+    <w:abstractNumId w:val="4"/>
   </w:num>
 </w:numbering>
 </file>
@@ -925,10 +1282,13 @@
     <w:next w:val="BodyText"/>
     <w:uiPriority w:val="9"/>
     <w:qFormat/>
-    <w:rsid w:val="00B542BE"/>
+    <w:rsid w:val="00771AC0"/>
     <w:pPr>
       <w:keepNext/>
       <w:keepLines/>
+      <w:numPr>
+        <w:numId w:val="4"/>
+      </w:numPr>
       <w:spacing w:before="480" w:after="0" w:line="480" w:lineRule="auto"/>
       <w:outlineLvl w:val="0"/>
     </w:pPr>
@@ -946,10 +1306,13 @@
     <w:uiPriority w:val="9"/>
     <w:unhideWhenUsed/>
     <w:qFormat/>
-    <w:rsid w:val="00B542BE"/>
+    <w:rsid w:val="00771AC0"/>
     <w:pPr>
       <w:keepNext/>
       <w:keepLines/>
+      <w:numPr>
+        <w:numId w:val="5"/>
+      </w:numPr>
       <w:spacing w:before="200" w:after="0" w:line="480" w:lineRule="auto"/>
       <w:outlineLvl w:val="1"/>
     </w:pPr>
@@ -966,10 +1329,13 @@
     <w:uiPriority w:val="9"/>
     <w:unhideWhenUsed/>
     <w:qFormat/>
-    <w:rsid w:val="00B542BE"/>
+    <w:rsid w:val="00771AC0"/>
     <w:pPr>
       <w:keepNext/>
       <w:keepLines/>
+      <w:numPr>
+        <w:numId w:val="6"/>
+      </w:numPr>
       <w:spacing w:before="200" w:after="0" w:line="480" w:lineRule="auto"/>
       <w:outlineLvl w:val="2"/>
     </w:pPr>
@@ -1100,7 +1466,6 @@
   <w:style w:type="character" w:default="1" w:styleId="DefaultParagraphFont">
     <w:name w:val="Default Paragraph Font"/>
     <w:uiPriority w:val="1"/>
-    <w:semiHidden/>
     <w:unhideWhenUsed/>
   </w:style>
   <w:style w:type="table" w:default="1" w:styleId="TableNormal">

</xml_diff>